<commit_message>
Sprawozdanie Refaktoryzacja - opisanie kodu
</commit_message>
<xml_diff>
--- a/LinearRegression/do wysłania/Sprawozdanie.docx
+++ b/LinearRegression/do wysłania/Sprawozdanie.docx
@@ -7,19 +7,11 @@
         <w:pStyle w:val="Akapitzlist"/>
         <w:numPr>
           <w:ilvl w:val="0"/>
-          <w:numId w:val="2"/>
+          <w:numId w:val="1"/>
         </w:numPr>
       </w:pPr>
       <w:r>
-        <w:t xml:space="preserve">Algorytm regresji logistycznej zaimplementowany metodą </w:t>
-      </w:r>
-      <w:proofErr w:type="spellStart"/>
-      <w:r>
-        <w:t>Newtona-Raphsona</w:t>
-      </w:r>
-      <w:proofErr w:type="spellEnd"/>
-      <w:r>
-        <w:t>.</w:t>
+        <w:t>Algorytm regresji logistycznej zaimplementowany metodą Newtona-Raphsona.</w:t>
       </w:r>
       <w:r>
         <w:br/>
@@ -30,7 +22,7 @@
         <w:pStyle w:val="Akapitzlist"/>
         <w:numPr>
           <w:ilvl w:val="1"/>
-          <w:numId w:val="2"/>
+          <w:numId w:val="1"/>
         </w:numPr>
       </w:pPr>
       <w:r>
@@ -42,7 +34,7 @@
         <w:pStyle w:val="Akapitzlist"/>
         <w:numPr>
           <w:ilvl w:val="1"/>
-          <w:numId w:val="2"/>
+          <w:numId w:val="1"/>
         </w:numPr>
       </w:pPr>
       <w:r>
@@ -326,24 +318,29 @@
         <w:pStyle w:val="Akapitzlist"/>
         <w:numPr>
           <w:ilvl w:val="1"/>
-          <w:numId w:val="2"/>
+          <w:numId w:val="1"/>
         </w:numPr>
       </w:pPr>
       <w:r>
-        <w:t>Histogram:</w:t>
-      </w:r>
-    </w:p>
-    <w:p>
-      <w:pPr>
-        <w:pStyle w:val="Akapitzlist"/>
-        <w:ind w:left="1470"/>
-      </w:pPr>
-      <w:r>
+        <w:t>Histogram wartości wektora wag:</w:t>
+      </w:r>
+      <w:r>
+        <w:rPr>
+          <w:noProof/>
+          <w:lang w:eastAsia="pl-PL"/>
+        </w:rPr>
+        <w:t xml:space="preserve"> </w:t>
+      </w:r>
+      <w:r>
+        <w:rPr>
+          <w:noProof/>
+          <w:lang w:eastAsia="pl-PL"/>
+        </w:rPr>
         <w:drawing>
           <wp:inline distT="0" distB="0" distL="0" distR="0">
             <wp:extent cx="5267325" cy="2314575"/>
             <wp:effectExtent l="19050" t="0" r="9525" b="0"/>
-            <wp:docPr id="1" name="Wykres 1"/>
+            <wp:docPr id="2" name="Wykres 1"/>
             <wp:cNvGraphicFramePr/>
             <a:graphic xmlns:a="http://schemas.openxmlformats.org/drawingml/2006/main">
               <a:graphicData uri="http://schemas.openxmlformats.org/drawingml/2006/chart">
@@ -357,18 +354,658 @@
     <w:p>
       <w:pPr>
         <w:pStyle w:val="Akapitzlist"/>
+        <w:ind w:left="1470"/>
+        <w:rPr>
+          <w:noProof/>
+          <w:lang w:eastAsia="pl-PL"/>
+        </w:rPr>
+      </w:pPr>
+    </w:p>
+    <w:p>
+      <w:pPr>
+        <w:pStyle w:val="Akapitzlist"/>
+        <w:ind w:left="1470"/>
+      </w:pPr>
+    </w:p>
+    <w:p>
+      <w:pPr>
+        <w:pStyle w:val="Akapitzlist"/>
         <w:numPr>
           <w:ilvl w:val="0"/>
-          <w:numId w:val="2"/>
+          <w:numId w:val="1"/>
         </w:numPr>
       </w:pPr>
+      <w:r>
+        <w:t>Algorytm regresji logistycznej metodą stochastycznego spadku wzdłuż gradientu.</w:t>
+      </w:r>
+    </w:p>
+    <w:p>
+      <w:pPr>
+        <w:pStyle w:val="Akapitzlist"/>
+        <w:ind w:left="750"/>
+      </w:pPr>
+    </w:p>
+    <w:p>
+      <w:pPr>
+        <w:pStyle w:val="Akapitzlist"/>
+        <w:numPr>
+          <w:ilvl w:val="1"/>
+          <w:numId w:val="1"/>
+        </w:numPr>
+      </w:pPr>
+      <w:r>
+        <w:t>Długość kroku obliczana jest z następującego wzoru:</w:t>
+      </w:r>
     </w:p>
     <w:p>
       <w:pPr>
         <w:pStyle w:val="Akapitzlist"/>
         <w:ind w:left="1470"/>
-      </w:pPr>
-    </w:p>
+        <w:rPr>
+          <w:rFonts w:eastAsiaTheme="minorEastAsia"/>
+        </w:rPr>
+      </w:pPr>
+      <m:oMathPara>
+        <m:oMath>
+          <m:r>
+            <w:rPr>
+              <w:rFonts w:ascii="Cambria Math" w:hAnsi="Cambria Math"/>
+            </w:rPr>
+            <m:t xml:space="preserve">α= </m:t>
+          </m:r>
+          <m:f>
+            <m:fPr>
+              <m:ctrlPr>
+                <w:rPr>
+                  <w:rFonts w:ascii="Cambria Math" w:hAnsi="Cambria Math"/>
+                  <w:i/>
+                </w:rPr>
+              </m:ctrlPr>
+            </m:fPr>
+            <m:num>
+              <m:r>
+                <w:rPr>
+                  <w:rFonts w:ascii="Cambria Math" w:hAnsi="Cambria Math"/>
+                </w:rPr>
+                <m:t>2</m:t>
+              </m:r>
+            </m:num>
+            <m:den>
+              <m:rad>
+                <m:radPr>
+                  <m:degHide m:val="on"/>
+                  <m:ctrlPr>
+                    <w:rPr>
+                      <w:rFonts w:ascii="Cambria Math" w:hAnsi="Cambria Math"/>
+                      <w:i/>
+                    </w:rPr>
+                  </m:ctrlPr>
+                </m:radPr>
+                <m:deg/>
+                <m:e>
+                  <m:r>
+                    <w:rPr>
+                      <w:rFonts w:ascii="Cambria Math" w:hAnsi="Cambria Math"/>
+                    </w:rPr>
+                    <m:t>x</m:t>
+                  </m:r>
+                </m:e>
+              </m:rad>
+              <m:r>
+                <w:rPr>
+                  <w:rFonts w:ascii="Cambria Math" w:hAnsi="Cambria Math"/>
+                </w:rPr>
+                <m:t>- i</m:t>
+              </m:r>
+            </m:den>
+          </m:f>
+        </m:oMath>
+      </m:oMathPara>
+    </w:p>
+    <w:p>
+      <w:pPr>
+        <w:pStyle w:val="Akapitzlist"/>
+        <w:ind w:left="1470"/>
+        <w:rPr>
+          <w:rFonts w:eastAsiaTheme="minorEastAsia"/>
+        </w:rPr>
+      </w:pPr>
+      <w:r>
+        <w:rPr>
+          <w:rFonts w:eastAsiaTheme="minorEastAsia"/>
+        </w:rPr>
+        <w:t>Gdzie:</w:t>
+      </w:r>
+      <w:r>
+        <w:rPr>
+          <w:rFonts w:eastAsiaTheme="minorEastAsia"/>
+        </w:rPr>
+        <w:br/>
+      </w:r>
+      <w:r>
+        <w:rPr>
+          <w:rFonts w:eastAsiaTheme="minorEastAsia"/>
+          <w:b/>
+        </w:rPr>
+        <w:t>x</w:t>
+      </w:r>
+      <w:r>
+        <w:rPr>
+          <w:rFonts w:eastAsiaTheme="minorEastAsia"/>
+        </w:rPr>
+        <w:t xml:space="preserve"> – Liczba obserwacji</w:t>
+      </w:r>
+    </w:p>
+    <w:p>
+      <w:pPr>
+        <w:pStyle w:val="Akapitzlist"/>
+        <w:ind w:left="1470"/>
+      </w:pPr>
+      <w:r>
+        <w:rPr>
+          <w:rFonts w:eastAsiaTheme="minorEastAsia"/>
+          <w:b/>
+        </w:rPr>
+        <w:t>i</w:t>
+      </w:r>
+      <w:r>
+        <w:rPr>
+          <w:rFonts w:eastAsiaTheme="minorEastAsia"/>
+        </w:rPr>
+        <w:t xml:space="preserve"> – aktualna iteracja w danej epoce</w:t>
+      </w:r>
+    </w:p>
+    <w:p>
+      <w:pPr>
+        <w:pStyle w:val="Akapitzlist"/>
+        <w:numPr>
+          <w:ilvl w:val="1"/>
+          <w:numId w:val="1"/>
+        </w:numPr>
+      </w:pPr>
+      <w:r>
+        <w:t>Liczba epok: 13, czas obliczeń, ok. 18min.</w:t>
+      </w:r>
+    </w:p>
+    <w:p>
+      <w:pPr>
+        <w:pStyle w:val="Akapitzlist"/>
+        <w:numPr>
+          <w:ilvl w:val="1"/>
+          <w:numId w:val="1"/>
+        </w:numPr>
+      </w:pPr>
+      <w:r>
+        <w:t>Obliczone błędy:</w:t>
+      </w:r>
+    </w:p>
+    <w:p>
+      <w:pPr>
+        <w:pStyle w:val="Akapitzlist"/>
+        <w:ind w:left="1470"/>
+      </w:pPr>
+    </w:p>
+    <w:tbl>
+      <w:tblPr>
+        <w:tblStyle w:val="Tabela-Siatka"/>
+        <w:tblW w:w="0" w:type="auto"/>
+        <w:tblInd w:w="1470" w:type="dxa"/>
+        <w:tblLook w:val="04A0"/>
+      </w:tblPr>
+      <w:tblGrid>
+        <w:gridCol w:w="2317"/>
+        <w:gridCol w:w="2282"/>
+        <w:gridCol w:w="2353"/>
+      </w:tblGrid>
+      <w:tr>
+        <w:trPr>
+          <w:trHeight w:val="260"/>
+        </w:trPr>
+        <w:tc>
+          <w:tcPr>
+            <w:tcW w:w="2317" w:type="dxa"/>
+          </w:tcPr>
+          <w:p>
+            <w:pPr>
+              <w:pStyle w:val="Akapitzlist"/>
+              <w:ind w:left="0"/>
+              <w:rPr>
+                <w:b/>
+              </w:rPr>
+            </w:pPr>
+            <w:r>
+              <w:rPr>
+                <w:b/>
+              </w:rPr>
+              <w:t>Rodzaj błędu</w:t>
+            </w:r>
+          </w:p>
+        </w:tc>
+        <w:tc>
+          <w:tcPr>
+            <w:tcW w:w="2282" w:type="dxa"/>
+          </w:tcPr>
+          <w:p>
+            <w:pPr>
+              <w:pStyle w:val="Akapitzlist"/>
+              <w:ind w:left="0"/>
+              <w:rPr>
+                <w:b/>
+              </w:rPr>
+            </w:pPr>
+            <w:r>
+              <w:rPr>
+                <w:b/>
+              </w:rPr>
+              <w:t>Zbiór</w:t>
+            </w:r>
+          </w:p>
+        </w:tc>
+        <w:tc>
+          <w:tcPr>
+            <w:tcW w:w="2353" w:type="dxa"/>
+          </w:tcPr>
+          <w:p>
+            <w:pPr>
+              <w:pStyle w:val="Akapitzlist"/>
+              <w:ind w:left="0"/>
+              <w:rPr>
+                <w:b/>
+              </w:rPr>
+            </w:pPr>
+            <w:r>
+              <w:rPr>
+                <w:b/>
+              </w:rPr>
+              <w:t>Wartość</w:t>
+            </w:r>
+          </w:p>
+        </w:tc>
+      </w:tr>
+      <w:tr>
+        <w:trPr>
+          <w:trHeight w:val="550"/>
+        </w:trPr>
+        <w:tc>
+          <w:tcPr>
+            <w:tcW w:w="2317" w:type="dxa"/>
+          </w:tcPr>
+          <w:p>
+            <w:pPr>
+              <w:pStyle w:val="Akapitzlist"/>
+              <w:ind w:left="0"/>
+            </w:pPr>
+            <w:r>
+              <w:t>Zero-jedynkowy</w:t>
+            </w:r>
+          </w:p>
+        </w:tc>
+        <w:tc>
+          <w:tcPr>
+            <w:tcW w:w="2282" w:type="dxa"/>
+          </w:tcPr>
+          <w:p>
+            <w:pPr>
+              <w:pStyle w:val="Akapitzlist"/>
+              <w:ind w:left="0"/>
+            </w:pPr>
+            <w:r>
+              <w:t>Treningowy</w:t>
+            </w:r>
+          </w:p>
+        </w:tc>
+        <w:tc>
+          <w:tcPr>
+            <w:tcW w:w="2353" w:type="dxa"/>
+          </w:tcPr>
+          <w:p>
+            <w:pPr>
+              <w:pStyle w:val="Akapitzlist"/>
+              <w:ind w:left="0"/>
+            </w:pPr>
+            <w:r>
+              <w:t>0.1941</w:t>
+            </w:r>
+          </w:p>
+        </w:tc>
+      </w:tr>
+      <w:tr>
+        <w:trPr>
+          <w:trHeight w:val="260"/>
+        </w:trPr>
+        <w:tc>
+          <w:tcPr>
+            <w:tcW w:w="2317" w:type="dxa"/>
+          </w:tcPr>
+          <w:p>
+            <w:pPr>
+              <w:pStyle w:val="Akapitzlist"/>
+              <w:ind w:left="0"/>
+            </w:pPr>
+            <w:r>
+              <w:t>Zero-jedynkowy</w:t>
+            </w:r>
+          </w:p>
+        </w:tc>
+        <w:tc>
+          <w:tcPr>
+            <w:tcW w:w="2282" w:type="dxa"/>
+          </w:tcPr>
+          <w:p>
+            <w:pPr>
+              <w:pStyle w:val="Akapitzlist"/>
+              <w:ind w:left="0"/>
+            </w:pPr>
+            <w:r>
+              <w:t>Testowy</w:t>
+            </w:r>
+          </w:p>
+        </w:tc>
+        <w:tc>
+          <w:tcPr>
+            <w:tcW w:w="2353" w:type="dxa"/>
+          </w:tcPr>
+          <w:p>
+            <w:pPr>
+              <w:pStyle w:val="Akapitzlist"/>
+              <w:ind w:left="0"/>
+            </w:pPr>
+            <w:r>
+              <w:t>0.2169</w:t>
+            </w:r>
+          </w:p>
+        </w:tc>
+      </w:tr>
+      <w:tr>
+        <w:trPr>
+          <w:trHeight w:val="275"/>
+        </w:trPr>
+        <w:tc>
+          <w:tcPr>
+            <w:tcW w:w="2317" w:type="dxa"/>
+          </w:tcPr>
+          <w:p>
+            <w:pPr>
+              <w:pStyle w:val="Akapitzlist"/>
+              <w:ind w:left="0"/>
+            </w:pPr>
+            <w:r>
+              <w:t>Logistyczny</w:t>
+            </w:r>
+          </w:p>
+        </w:tc>
+        <w:tc>
+          <w:tcPr>
+            <w:tcW w:w="2282" w:type="dxa"/>
+          </w:tcPr>
+          <w:p>
+            <w:pPr>
+              <w:pStyle w:val="Akapitzlist"/>
+              <w:ind w:left="0"/>
+            </w:pPr>
+            <w:r>
+              <w:t>Treningowy</w:t>
+            </w:r>
+          </w:p>
+        </w:tc>
+        <w:tc>
+          <w:tcPr>
+            <w:tcW w:w="2353" w:type="dxa"/>
+          </w:tcPr>
+          <w:p>
+            <w:pPr>
+              <w:pStyle w:val="Akapitzlist"/>
+              <w:ind w:left="0"/>
+            </w:pPr>
+            <w:r>
+              <w:t>2.346</w:t>
+            </w:r>
+            <w:r>
+              <w:t>7</w:t>
+            </w:r>
+          </w:p>
+        </w:tc>
+      </w:tr>
+      <w:tr>
+        <w:trPr>
+          <w:trHeight w:val="275"/>
+        </w:trPr>
+        <w:tc>
+          <w:tcPr>
+            <w:tcW w:w="2317" w:type="dxa"/>
+          </w:tcPr>
+          <w:p>
+            <w:pPr>
+              <w:pStyle w:val="Akapitzlist"/>
+              <w:ind w:left="0"/>
+            </w:pPr>
+            <w:r>
+              <w:t>Logistyczny</w:t>
+            </w:r>
+          </w:p>
+        </w:tc>
+        <w:tc>
+          <w:tcPr>
+            <w:tcW w:w="2282" w:type="dxa"/>
+          </w:tcPr>
+          <w:p>
+            <w:pPr>
+              <w:pStyle w:val="Akapitzlist"/>
+              <w:ind w:left="0"/>
+            </w:pPr>
+            <w:r>
+              <w:t>Testowy</w:t>
+            </w:r>
+          </w:p>
+        </w:tc>
+        <w:tc>
+          <w:tcPr>
+            <w:tcW w:w="2353" w:type="dxa"/>
+          </w:tcPr>
+          <w:p>
+            <w:pPr>
+              <w:pStyle w:val="Akapitzlist"/>
+              <w:ind w:left="0"/>
+            </w:pPr>
+            <w:r>
+              <w:t>2.967</w:t>
+            </w:r>
+            <w:r>
+              <w:t>5</w:t>
+            </w:r>
+          </w:p>
+        </w:tc>
+      </w:tr>
+    </w:tbl>
+    <w:p>
+      <w:pPr>
+        <w:pStyle w:val="Akapitzlist"/>
+        <w:ind w:left="1470"/>
+      </w:pPr>
+    </w:p>
+    <w:p>
+      <w:pPr>
+        <w:pStyle w:val="Akapitzlist"/>
+        <w:numPr>
+          <w:ilvl w:val="1"/>
+          <w:numId w:val="1"/>
+        </w:numPr>
+      </w:pPr>
+      <w:r>
+        <w:t>Wykresy:</w:t>
+      </w:r>
+    </w:p>
+    <w:p>
+      <w:pPr>
+        <w:pStyle w:val="Akapitzlist"/>
+        <w:ind w:left="1470"/>
+      </w:pPr>
+      <w:r>
+        <w:lastRenderedPageBreak/>
+        <w:drawing>
+          <wp:inline distT="0" distB="0" distL="0" distR="0">
+            <wp:extent cx="5372100" cy="2305050"/>
+            <wp:effectExtent l="19050" t="0" r="19050" b="0"/>
+            <wp:docPr id="1" name="Wykres 1"/>
+            <wp:cNvGraphicFramePr/>
+            <a:graphic xmlns:a="http://schemas.openxmlformats.org/drawingml/2006/main">
+              <a:graphicData uri="http://schemas.openxmlformats.org/drawingml/2006/chart">
+                <c:chart xmlns:c="http://schemas.openxmlformats.org/drawingml/2006/chart" xmlns:r="http://schemas.openxmlformats.org/officeDocument/2006/relationships" r:id="rId6"/>
+              </a:graphicData>
+            </a:graphic>
+          </wp:inline>
+        </w:drawing>
+      </w:r>
+    </w:p>
+    <w:p>
+      <w:pPr>
+        <w:pStyle w:val="Akapitzlist"/>
+        <w:ind w:left="1470"/>
+      </w:pPr>
+      <w:r>
+        <w:drawing>
+          <wp:inline distT="0" distB="0" distL="0" distR="0">
+            <wp:extent cx="5372100" cy="2314575"/>
+            <wp:effectExtent l="19050" t="0" r="19050" b="0"/>
+            <wp:docPr id="3" name="Wykres 3"/>
+            <wp:cNvGraphicFramePr/>
+            <a:graphic xmlns:a="http://schemas.openxmlformats.org/drawingml/2006/main">
+              <a:graphicData uri="http://schemas.openxmlformats.org/drawingml/2006/chart">
+                <c:chart xmlns:c="http://schemas.openxmlformats.org/drawingml/2006/chart" xmlns:r="http://schemas.openxmlformats.org/officeDocument/2006/relationships" r:id="rId7"/>
+              </a:graphicData>
+            </a:graphic>
+          </wp:inline>
+        </w:drawing>
+      </w:r>
+    </w:p>
+    <w:p>
+      <w:pPr>
+        <w:pStyle w:val="Akapitzlist"/>
+        <w:numPr>
+          <w:ilvl w:val="1"/>
+          <w:numId w:val="1"/>
+        </w:numPr>
+      </w:pPr>
+      <w:r>
+        <w:t>Histogram wartości wektora wag:</w:t>
+      </w:r>
+    </w:p>
+    <w:p>
+      <w:pPr>
+        <w:pStyle w:val="Akapitzlist"/>
+        <w:ind w:left="1470"/>
+      </w:pPr>
+      <w:r>
+        <w:br/>
+      </w:r>
+      <w:r>
+        <w:drawing>
+          <wp:inline distT="0" distB="0" distL="0" distR="0">
+            <wp:extent cx="5372100" cy="2457450"/>
+            <wp:effectExtent l="19050" t="0" r="19050" b="0"/>
+            <wp:docPr id="6" name="Wykres 4"/>
+            <wp:cNvGraphicFramePr/>
+            <a:graphic xmlns:a="http://schemas.openxmlformats.org/drawingml/2006/main">
+              <a:graphicData uri="http://schemas.openxmlformats.org/drawingml/2006/chart">
+                <c:chart xmlns:c="http://schemas.openxmlformats.org/drawingml/2006/chart" xmlns:r="http://schemas.openxmlformats.org/officeDocument/2006/relationships" r:id="rId8"/>
+              </a:graphicData>
+            </a:graphic>
+          </wp:inline>
+        </w:drawing>
+      </w:r>
+    </w:p>
+    <w:p>
+      <w:pPr>
+        <w:pStyle w:val="Akapitzlist"/>
+        <w:ind w:left="750"/>
+      </w:pPr>
+    </w:p>
+    <w:p>
+      <w:pPr>
+        <w:pStyle w:val="Akapitzlist"/>
+        <w:numPr>
+          <w:ilvl w:val="0"/>
+          <w:numId w:val="1"/>
+        </w:numPr>
+      </w:pPr>
+      <w:r>
+        <w:t>Wnioski.</w:t>
+      </w:r>
+    </w:p>
+    <w:p>
+      <w:pPr>
+        <w:pStyle w:val="Akapitzlist"/>
+        <w:numPr>
+          <w:ilvl w:val="1"/>
+          <w:numId w:val="1"/>
+        </w:numPr>
+      </w:pPr>
+      <w:r>
+        <w:t>Dla tego zbioru danych lepsza wydaje się metoda Newtona-Raphsona. Jest ona szybsza oraz daje lepsze wyniki w stosunku do metody stochastycznego spadku wzdłuż gradientu</w:t>
+      </w:r>
+      <w:r>
+        <w:t>.</w:t>
+      </w:r>
+    </w:p>
+    <w:p>
+      <w:pPr>
+        <w:pStyle w:val="Akapitzlist"/>
+        <w:numPr>
+          <w:ilvl w:val="1"/>
+          <w:numId w:val="1"/>
+        </w:numPr>
+      </w:pPr>
+      <w:r>
+        <w:lastRenderedPageBreak/>
+        <w:t xml:space="preserve">W obu metodach błąd liczony na zbiorze treningowym zawsze jest mniejszy. Ten fakt nie jest zaskakujący. Model został utworzony na zbiorze treningowym, a zatem </w:t>
+      </w:r>
+      <w:r>
+        <w:t>intuic</w:t>
+      </w:r>
+      <w:r>
+        <w:t>ja sama nam podpowiada, że błąd liczony na tym zbiorze będzie mniejszy niż na innym zbiorze.</w:t>
+      </w:r>
+    </w:p>
+    <w:p>
+      <w:pPr>
+        <w:pStyle w:val="Akapitzlist"/>
+        <w:numPr>
+          <w:ilvl w:val="1"/>
+          <w:numId w:val="1"/>
+        </w:numPr>
+      </w:pPr>
+      <w:r>
+        <w:t>W obu przypadkach nie udało się zauważyć zbieżności błędu w funkcji liczby epok.</w:t>
+      </w:r>
+      <w:r>
+        <w:t xml:space="preserve"> Oba błędy nie są uzależnione od ilości epok przez co można przypuszczać, że model jest przeuczony w poszczególnych epokach. </w:t>
+      </w:r>
+    </w:p>
+    <w:p>
+      <w:pPr>
+        <w:pStyle w:val="Akapitzlist"/>
+        <w:numPr>
+          <w:ilvl w:val="1"/>
+          <w:numId w:val="1"/>
+        </w:numPr>
+      </w:pPr>
+      <w:r>
+        <w:t>W obu przypadkach rozkład wag jest bardzo podobny.  Najwięcej jest wartości skupiających się w połowie przedziału.</w:t>
+      </w:r>
+    </w:p>
+    <w:p>
+      <w:pPr>
+        <w:pStyle w:val="Akapitzlist"/>
+        <w:ind w:left="1470"/>
+      </w:pPr>
+    </w:p>
+    <w:p>
+      <w:pPr>
+        <w:pStyle w:val="Akapitzlist"/>
+        <w:ind w:left="1470"/>
+      </w:pPr>
+    </w:p>
+    <w:p/>
     <w:p/>
     <w:sectPr>
       <w:pgSz w:w="11906" w:h="16838"/>
@@ -383,92 +1020,6 @@
 <file path=word/numbering.xml><?xml version="1.0" encoding="utf-8"?>
 <w:numbering xmlns:ve="http://schemas.openxmlformats.org/markup-compatibility/2006" xmlns:o="urn:schemas-microsoft-com:office:office" xmlns:r="http://schemas.openxmlformats.org/officeDocument/2006/relationships" xmlns:m="http://schemas.openxmlformats.org/officeDocument/2006/math" xmlns:v="urn:schemas-microsoft-com:vml" xmlns:wp="http://schemas.openxmlformats.org/drawingml/2006/wordprocessingDrawing" xmlns:w10="urn:schemas-microsoft-com:office:word" xmlns:w="http://schemas.openxmlformats.org/wordprocessingml/2006/main" xmlns:wne="http://schemas.microsoft.com/office/word/2006/wordml">
   <w:abstractNum w:abstractNumId="0">
-    <w:nsid w:val="2B407195"/>
-    <w:multiLevelType w:val="hybridMultilevel"/>
-    <w:tmpl w:val="554A6936"/>
-    <w:lvl w:ilvl="0" w:tplc="04150017">
-      <w:start w:val="1"/>
-      <w:numFmt w:val="lowerLetter"/>
-      <w:lvlText w:val="%1)"/>
-      <w:lvlJc w:val="left"/>
-      <w:pPr>
-        <w:ind w:left="720" w:hanging="360"/>
-      </w:pPr>
-    </w:lvl>
-    <w:lvl w:ilvl="1" w:tplc="04150019" w:tentative="1">
-      <w:start w:val="1"/>
-      <w:numFmt w:val="lowerLetter"/>
-      <w:lvlText w:val="%2."/>
-      <w:lvlJc w:val="left"/>
-      <w:pPr>
-        <w:ind w:left="1440" w:hanging="360"/>
-      </w:pPr>
-    </w:lvl>
-    <w:lvl w:ilvl="2" w:tplc="0415001B" w:tentative="1">
-      <w:start w:val="1"/>
-      <w:numFmt w:val="lowerRoman"/>
-      <w:lvlText w:val="%3."/>
-      <w:lvlJc w:val="right"/>
-      <w:pPr>
-        <w:ind w:left="2160" w:hanging="180"/>
-      </w:pPr>
-    </w:lvl>
-    <w:lvl w:ilvl="3" w:tplc="0415000F" w:tentative="1">
-      <w:start w:val="1"/>
-      <w:numFmt w:val="decimal"/>
-      <w:lvlText w:val="%4."/>
-      <w:lvlJc w:val="left"/>
-      <w:pPr>
-        <w:ind w:left="2880" w:hanging="360"/>
-      </w:pPr>
-    </w:lvl>
-    <w:lvl w:ilvl="4" w:tplc="04150019" w:tentative="1">
-      <w:start w:val="1"/>
-      <w:numFmt w:val="lowerLetter"/>
-      <w:lvlText w:val="%5."/>
-      <w:lvlJc w:val="left"/>
-      <w:pPr>
-        <w:ind w:left="3600" w:hanging="360"/>
-      </w:pPr>
-    </w:lvl>
-    <w:lvl w:ilvl="5" w:tplc="0415001B" w:tentative="1">
-      <w:start w:val="1"/>
-      <w:numFmt w:val="lowerRoman"/>
-      <w:lvlText w:val="%6."/>
-      <w:lvlJc w:val="right"/>
-      <w:pPr>
-        <w:ind w:left="4320" w:hanging="180"/>
-      </w:pPr>
-    </w:lvl>
-    <w:lvl w:ilvl="6" w:tplc="0415000F" w:tentative="1">
-      <w:start w:val="1"/>
-      <w:numFmt w:val="decimal"/>
-      <w:lvlText w:val="%7."/>
-      <w:lvlJc w:val="left"/>
-      <w:pPr>
-        <w:ind w:left="5040" w:hanging="360"/>
-      </w:pPr>
-    </w:lvl>
-    <w:lvl w:ilvl="7" w:tplc="04150019" w:tentative="1">
-      <w:start w:val="1"/>
-      <w:numFmt w:val="lowerLetter"/>
-      <w:lvlText w:val="%8."/>
-      <w:lvlJc w:val="left"/>
-      <w:pPr>
-        <w:ind w:left="5760" w:hanging="360"/>
-      </w:pPr>
-    </w:lvl>
-    <w:lvl w:ilvl="8" w:tplc="0415001B" w:tentative="1">
-      <w:start w:val="1"/>
-      <w:numFmt w:val="lowerRoman"/>
-      <w:lvlText w:val="%9."/>
-      <w:lvlJc w:val="right"/>
-      <w:pPr>
-        <w:ind w:left="6480" w:hanging="180"/>
-      </w:pPr>
-    </w:lvl>
-  </w:abstractNum>
-  <w:abstractNum w:abstractNumId="1">
     <w:nsid w:val="56C62EBA"/>
     <w:multiLevelType w:val="hybridMultilevel"/>
     <w:tmpl w:val="07DA9382"/>
@@ -556,9 +1107,6 @@
   </w:abstractNum>
   <w:num w:numId="1">
     <w:abstractNumId w:val="0"/>
-  </w:num>
-  <w:num w:numId="2">
-    <w:abstractNumId w:val="1"/>
   </w:num>
 </w:numbering>
 </file>
@@ -722,7 +1270,7 @@
   <w:style w:type="paragraph" w:default="1" w:styleId="Normalny">
     <w:name w:val="Normal"/>
     <w:qFormat/>
-    <w:rsid w:val="008F5165"/>
+    <w:rsid w:val="0087683F"/>
   </w:style>
   <w:style w:type="character" w:default="1" w:styleId="Domylnaczcionkaakapitu">
     <w:name w:val="Default Paragraph Font"/>
@@ -757,7 +1305,7 @@
     <w:basedOn w:val="Normalny"/>
     <w:uiPriority w:val="34"/>
     <w:qFormat/>
-    <w:rsid w:val="00255CB3"/>
+    <w:rsid w:val="0087683F"/>
     <w:pPr>
       <w:ind w:left="720"/>
       <w:contextualSpacing/>
@@ -767,7 +1315,7 @@
     <w:name w:val="Table Grid"/>
     <w:basedOn w:val="Standardowy"/>
     <w:uiPriority w:val="59"/>
-    <w:rsid w:val="00255CB3"/>
+    <w:rsid w:val="0087683F"/>
     <w:pPr>
       <w:spacing w:after="0" w:line="240" w:lineRule="auto"/>
     </w:pPr>
@@ -796,7 +1344,7 @@
     <w:uiPriority w:val="99"/>
     <w:semiHidden/>
     <w:unhideWhenUsed/>
-    <w:rsid w:val="007D4CEA"/>
+    <w:rsid w:val="0087683F"/>
     <w:pPr>
       <w:spacing w:after="0" w:line="240" w:lineRule="auto"/>
     </w:pPr>
@@ -812,7 +1360,7 @@
     <w:link w:val="Tekstdymka"/>
     <w:uiPriority w:val="99"/>
     <w:semiHidden/>
-    <w:rsid w:val="007D4CEA"/>
+    <w:rsid w:val="0087683F"/>
     <w:rPr>
       <w:rFonts w:ascii="Tahoma" w:hAnsi="Tahoma" w:cs="Tahoma"/>
       <w:sz w:val="16"/>
@@ -826,6 +1374,7 @@
 <c:chartSpace xmlns:c="http://schemas.openxmlformats.org/drawingml/2006/chart" xmlns:a="http://schemas.openxmlformats.org/drawingml/2006/main" xmlns:r="http://schemas.openxmlformats.org/officeDocument/2006/relationships">
   <c:date1904 val="1"/>
   <c:lang val="pl-PL"/>
+  <c:style val="5"/>
   <c:chart>
     <c:title>
       <c:tx>
@@ -834,10 +1383,24 @@
           <a:lstStyle/>
           <a:p>
             <a:pPr>
-              <a:defRPr/>
+              <a:defRPr>
+                <a:solidFill>
+                  <a:schemeClr val="tx2">
+                    <a:lumMod val="60000"/>
+                    <a:lumOff val="40000"/>
+                  </a:schemeClr>
+                </a:solidFill>
+              </a:defRPr>
             </a:pPr>
             <a:r>
-              <a:rPr lang="pl-PL"/>
+              <a:rPr lang="pl-PL">
+                <a:solidFill>
+                  <a:schemeClr val="tx2">
+                    <a:lumMod val="60000"/>
+                    <a:lumOff val="40000"/>
+                  </a:schemeClr>
+                </a:solidFill>
+              </a:rPr>
               <a:t>Histogram wartości wektora wag</a:t>
             </a:r>
           </a:p>
@@ -945,11 +1508,781 @@
             </c:numRef>
           </c:val>
         </c:ser>
-        <c:axId val="79096448"/>
-        <c:axId val="78676736"/>
+        <c:axId val="66115072"/>
+        <c:axId val="66116992"/>
       </c:barChart>
       <c:catAx>
-        <c:axId val="79096448"/>
+        <c:axId val="66115072"/>
+        <c:scaling>
+          <c:orientation val="minMax"/>
+        </c:scaling>
+        <c:axPos val="b"/>
+        <c:title>
+          <c:tx>
+            <c:rich>
+              <a:bodyPr/>
+              <a:lstStyle/>
+              <a:p>
+                <a:pPr>
+                  <a:defRPr>
+                    <a:solidFill>
+                      <a:schemeClr val="tx2">
+                        <a:lumMod val="60000"/>
+                        <a:lumOff val="40000"/>
+                      </a:schemeClr>
+                    </a:solidFill>
+                  </a:defRPr>
+                </a:pPr>
+                <a:r>
+                  <a:rPr lang="pl-PL">
+                    <a:solidFill>
+                      <a:schemeClr val="tx2">
+                        <a:lumMod val="60000"/>
+                        <a:lumOff val="40000"/>
+                      </a:schemeClr>
+                    </a:solidFill>
+                  </a:rPr>
+                  <a:t>Waga</a:t>
+                </a:r>
+              </a:p>
+            </c:rich>
+          </c:tx>
+        </c:title>
+        <c:tickLblPos val="nextTo"/>
+        <c:crossAx val="66116992"/>
+        <c:crosses val="autoZero"/>
+        <c:auto val="1"/>
+        <c:lblAlgn val="ctr"/>
+        <c:lblOffset val="100"/>
+      </c:catAx>
+      <c:valAx>
+        <c:axId val="66116992"/>
+        <c:scaling>
+          <c:orientation val="minMax"/>
+        </c:scaling>
+        <c:axPos val="l"/>
+        <c:title>
+          <c:tx>
+            <c:rich>
+              <a:bodyPr/>
+              <a:lstStyle/>
+              <a:p>
+                <a:pPr>
+                  <a:defRPr>
+                    <a:solidFill>
+                      <a:schemeClr val="tx2">
+                        <a:lumMod val="60000"/>
+                        <a:lumOff val="40000"/>
+                      </a:schemeClr>
+                    </a:solidFill>
+                  </a:defRPr>
+                </a:pPr>
+                <a:r>
+                  <a:rPr lang="pl-PL">
+                    <a:solidFill>
+                      <a:schemeClr val="tx2">
+                        <a:lumMod val="60000"/>
+                        <a:lumOff val="40000"/>
+                      </a:schemeClr>
+                    </a:solidFill>
+                  </a:rPr>
+                  <a:t>Częstość</a:t>
+                </a:r>
+              </a:p>
+            </c:rich>
+          </c:tx>
+        </c:title>
+        <c:numFmt formatCode="General" sourceLinked="1"/>
+        <c:tickLblPos val="nextTo"/>
+        <c:crossAx val="66115072"/>
+        <c:crosses val="autoZero"/>
+        <c:crossBetween val="between"/>
+      </c:valAx>
+    </c:plotArea>
+    <c:plotVisOnly val="1"/>
+  </c:chart>
+  <c:externalData r:id="rId1"/>
+</c:chartSpace>
+</file>
+
+<file path=word/charts/chart2.xml><?xml version="1.0" encoding="utf-8"?>
+<c:chartSpace xmlns:c="http://schemas.openxmlformats.org/drawingml/2006/chart" xmlns:a="http://schemas.openxmlformats.org/drawingml/2006/main" xmlns:r="http://schemas.openxmlformats.org/officeDocument/2006/relationships">
+  <c:date1904 val="1"/>
+  <c:lang val="pl-PL"/>
+  <c:chart>
+    <c:title>
+      <c:tx>
+        <c:rich>
+          <a:bodyPr/>
+          <a:lstStyle/>
+          <a:p>
+            <a:pPr>
+              <a:defRPr/>
+            </a:pPr>
+            <a:r>
+              <a:rPr lang="pl-PL">
+                <a:solidFill>
+                  <a:schemeClr val="tx2">
+                    <a:lumMod val="60000"/>
+                    <a:lumOff val="40000"/>
+                  </a:schemeClr>
+                </a:solidFill>
+              </a:rPr>
+              <a:t>Błąd logistyczny</a:t>
+            </a:r>
+          </a:p>
+        </c:rich>
+      </c:tx>
+    </c:title>
+    <c:plotArea>
+      <c:layout/>
+      <c:lineChart>
+        <c:grouping val="standard"/>
+        <c:ser>
+          <c:idx val="0"/>
+          <c:order val="0"/>
+          <c:tx>
+            <c:v>Metoda stochastycznego spadku wzdłuż gradientu</c:v>
+          </c:tx>
+          <c:spPr>
+            <a:ln>
+              <a:solidFill>
+                <a:schemeClr val="accent3">
+                  <a:lumMod val="75000"/>
+                </a:schemeClr>
+              </a:solidFill>
+            </a:ln>
+          </c:spPr>
+          <c:marker>
+            <c:symbol val="none"/>
+          </c:marker>
+          <c:val>
+            <c:numRef>
+              <c:f>Arkusz1!$C$1:$C$13</c:f>
+              <c:numCache>
+                <c:formatCode>General</c:formatCode>
+                <c:ptCount val="13"/>
+                <c:pt idx="0">
+                  <c:v>43.573981535716086</c:v>
+                </c:pt>
+                <c:pt idx="1">
+                  <c:v>2.7015217895349806</c:v>
+                </c:pt>
+                <c:pt idx="2">
+                  <c:v>7.1964878735257285</c:v>
+                </c:pt>
+                <c:pt idx="3">
+                  <c:v>4.6340438110856796</c:v>
+                </c:pt>
+                <c:pt idx="4">
+                  <c:v>41.746546590984906</c:v>
+                </c:pt>
+                <c:pt idx="5">
+                  <c:v>7.9395466341788508</c:v>
+                </c:pt>
+                <c:pt idx="6">
+                  <c:v>19.134816274307799</c:v>
+                </c:pt>
+                <c:pt idx="7">
+                  <c:v>74.640132475762201</c:v>
+                </c:pt>
+                <c:pt idx="8">
+                  <c:v>2.8702261720086795</c:v>
+                </c:pt>
+                <c:pt idx="9">
+                  <c:v>44.736167649160002</c:v>
+                </c:pt>
+                <c:pt idx="10">
+                  <c:v>13.9291011229642</c:v>
+                </c:pt>
+                <c:pt idx="11">
+                  <c:v>16.171080201398805</c:v>
+                </c:pt>
+                <c:pt idx="12">
+                  <c:v>2.3466682171871596</c:v>
+                </c:pt>
+              </c:numCache>
+            </c:numRef>
+          </c:val>
+        </c:ser>
+        <c:ser>
+          <c:idx val="1"/>
+          <c:order val="1"/>
+          <c:tx>
+            <c:v>Metoda Newtona-Raphsona</c:v>
+          </c:tx>
+          <c:spPr>
+            <a:ln>
+              <a:prstDash val="sysDash"/>
+            </a:ln>
+          </c:spPr>
+          <c:marker>
+            <c:symbol val="none"/>
+          </c:marker>
+          <c:val>
+            <c:numRef>
+              <c:f>Arkusz1!$E$2:$E$14</c:f>
+              <c:numCache>
+                <c:formatCode>General</c:formatCode>
+                <c:ptCount val="13"/>
+                <c:pt idx="0">
+                  <c:v>0.30630000000000007</c:v>
+                </c:pt>
+                <c:pt idx="1">
+                  <c:v>0.30630000000000007</c:v>
+                </c:pt>
+                <c:pt idx="2">
+                  <c:v>0.30630000000000007</c:v>
+                </c:pt>
+                <c:pt idx="3">
+                  <c:v>0.30630000000000007</c:v>
+                </c:pt>
+                <c:pt idx="4">
+                  <c:v>0.30630000000000007</c:v>
+                </c:pt>
+                <c:pt idx="5">
+                  <c:v>0.30630000000000007</c:v>
+                </c:pt>
+                <c:pt idx="6">
+                  <c:v>0.30630000000000007</c:v>
+                </c:pt>
+                <c:pt idx="7">
+                  <c:v>0.30630000000000007</c:v>
+                </c:pt>
+                <c:pt idx="8">
+                  <c:v>0.30630000000000007</c:v>
+                </c:pt>
+                <c:pt idx="9">
+                  <c:v>0.30630000000000007</c:v>
+                </c:pt>
+                <c:pt idx="10">
+                  <c:v>0.30630000000000007</c:v>
+                </c:pt>
+                <c:pt idx="11">
+                  <c:v>0.30630000000000007</c:v>
+                </c:pt>
+                <c:pt idx="12">
+                  <c:v>0.30630000000000007</c:v>
+                </c:pt>
+              </c:numCache>
+            </c:numRef>
+          </c:val>
+        </c:ser>
+        <c:hiLowLines/>
+        <c:marker val="1"/>
+        <c:axId val="60265216"/>
+        <c:axId val="60267136"/>
+      </c:lineChart>
+      <c:catAx>
+        <c:axId val="60265216"/>
+        <c:scaling>
+          <c:orientation val="minMax"/>
+        </c:scaling>
+        <c:axPos val="b"/>
+        <c:title>
+          <c:tx>
+            <c:rich>
+              <a:bodyPr/>
+              <a:lstStyle/>
+              <a:p>
+                <a:pPr>
+                  <a:defRPr>
+                    <a:solidFill>
+                      <a:schemeClr val="tx2">
+                        <a:lumMod val="60000"/>
+                        <a:lumOff val="40000"/>
+                      </a:schemeClr>
+                    </a:solidFill>
+                  </a:defRPr>
+                </a:pPr>
+                <a:r>
+                  <a:rPr lang="pl-PL">
+                    <a:solidFill>
+                      <a:schemeClr val="tx2">
+                        <a:lumMod val="60000"/>
+                        <a:lumOff val="40000"/>
+                      </a:schemeClr>
+                    </a:solidFill>
+                  </a:rPr>
+                  <a:t>Epoka</a:t>
+                </a:r>
+              </a:p>
+            </c:rich>
+          </c:tx>
+        </c:title>
+        <c:majorTickMark val="none"/>
+        <c:tickLblPos val="nextTo"/>
+        <c:crossAx val="60267136"/>
+        <c:crosses val="autoZero"/>
+        <c:auto val="1"/>
+        <c:lblAlgn val="ctr"/>
+        <c:lblOffset val="100"/>
+      </c:catAx>
+      <c:valAx>
+        <c:axId val="60267136"/>
+        <c:scaling>
+          <c:orientation val="minMax"/>
+        </c:scaling>
+        <c:axPos val="l"/>
+        <c:majorGridlines/>
+        <c:title>
+          <c:tx>
+            <c:rich>
+              <a:bodyPr/>
+              <a:lstStyle/>
+              <a:p>
+                <a:pPr>
+                  <a:defRPr>
+                    <a:solidFill>
+                      <a:schemeClr val="tx2">
+                        <a:lumMod val="60000"/>
+                        <a:lumOff val="40000"/>
+                      </a:schemeClr>
+                    </a:solidFill>
+                  </a:defRPr>
+                </a:pPr>
+                <a:r>
+                  <a:rPr lang="pl-PL">
+                    <a:solidFill>
+                      <a:schemeClr val="tx2">
+                        <a:lumMod val="60000"/>
+                        <a:lumOff val="40000"/>
+                      </a:schemeClr>
+                    </a:solidFill>
+                  </a:rPr>
+                  <a:t>Wartość błędu</a:t>
+                </a:r>
+              </a:p>
+            </c:rich>
+          </c:tx>
+        </c:title>
+        <c:numFmt formatCode="General" sourceLinked="1"/>
+        <c:tickLblPos val="nextTo"/>
+        <c:crossAx val="60265216"/>
+        <c:crosses val="autoZero"/>
+        <c:crossBetween val="between"/>
+      </c:valAx>
+    </c:plotArea>
+    <c:legend>
+      <c:legendPos val="r"/>
+    </c:legend>
+    <c:plotVisOnly val="1"/>
+  </c:chart>
+  <c:externalData r:id="rId1"/>
+</c:chartSpace>
+</file>
+
+<file path=word/charts/chart3.xml><?xml version="1.0" encoding="utf-8"?>
+<c:chartSpace xmlns:c="http://schemas.openxmlformats.org/drawingml/2006/chart" xmlns:a="http://schemas.openxmlformats.org/drawingml/2006/main" xmlns:r="http://schemas.openxmlformats.org/officeDocument/2006/relationships">
+  <c:date1904 val="1"/>
+  <c:lang val="pl-PL"/>
+  <c:chart>
+    <c:title>
+      <c:tx>
+        <c:rich>
+          <a:bodyPr/>
+          <a:lstStyle/>
+          <a:p>
+            <a:pPr>
+              <a:defRPr>
+                <a:solidFill>
+                  <a:schemeClr val="tx2">
+                    <a:lumMod val="60000"/>
+                    <a:lumOff val="40000"/>
+                  </a:schemeClr>
+                </a:solidFill>
+              </a:defRPr>
+            </a:pPr>
+            <a:r>
+              <a:rPr lang="pl-PL">
+                <a:solidFill>
+                  <a:schemeClr val="tx2">
+                    <a:lumMod val="60000"/>
+                    <a:lumOff val="40000"/>
+                  </a:schemeClr>
+                </a:solidFill>
+              </a:rPr>
+              <a:t>Błąd 0/1</a:t>
+            </a:r>
+          </a:p>
+        </c:rich>
+      </c:tx>
+    </c:title>
+    <c:plotArea>
+      <c:layout/>
+      <c:lineChart>
+        <c:grouping val="standard"/>
+        <c:ser>
+          <c:idx val="0"/>
+          <c:order val="0"/>
+          <c:tx>
+            <c:v>Metoda stochastycznego spadku wzdłuż gradientu</c:v>
+          </c:tx>
+          <c:spPr>
+            <a:ln>
+              <a:solidFill>
+                <a:schemeClr val="accent3">
+                  <a:lumMod val="75000"/>
+                </a:schemeClr>
+              </a:solidFill>
+            </a:ln>
+          </c:spPr>
+          <c:marker>
+            <c:symbol val="none"/>
+          </c:marker>
+          <c:val>
+            <c:numRef>
+              <c:f>Arkusz1!$B$1:$B$13</c:f>
+              <c:numCache>
+                <c:formatCode>General</c:formatCode>
+                <c:ptCount val="13"/>
+                <c:pt idx="0">
+                  <c:v>0.3927000000000001</c:v>
+                </c:pt>
+                <c:pt idx="1">
+                  <c:v>0.24190000000000003</c:v>
+                </c:pt>
+                <c:pt idx="2">
+                  <c:v>0.3161000000000001</c:v>
+                </c:pt>
+                <c:pt idx="3">
+                  <c:v>0.26920000000000005</c:v>
+                </c:pt>
+                <c:pt idx="4">
+                  <c:v>0.39260000000000006</c:v>
+                </c:pt>
+                <c:pt idx="5">
+                  <c:v>0.31890000000000007</c:v>
+                </c:pt>
+                <c:pt idx="6">
+                  <c:v>0.38340000000000007</c:v>
+                </c:pt>
+                <c:pt idx="7">
+                  <c:v>0.39280000000000004</c:v>
+                </c:pt>
+                <c:pt idx="8">
+                  <c:v>0.20590000000000003</c:v>
+                </c:pt>
+                <c:pt idx="9">
+                  <c:v>0.3927000000000001</c:v>
+                </c:pt>
+                <c:pt idx="10">
+                  <c:v>0.4709000000000001</c:v>
+                </c:pt>
+                <c:pt idx="11">
+                  <c:v>0.36960000000000004</c:v>
+                </c:pt>
+                <c:pt idx="12">
+                  <c:v>0.19409999999999999</c:v>
+                </c:pt>
+              </c:numCache>
+            </c:numRef>
+          </c:val>
+        </c:ser>
+        <c:ser>
+          <c:idx val="1"/>
+          <c:order val="1"/>
+          <c:tx>
+            <c:v>Metoda Newtona-Raphsona</c:v>
+          </c:tx>
+          <c:spPr>
+            <a:ln>
+              <a:prstDash val="sysDash"/>
+            </a:ln>
+          </c:spPr>
+          <c:marker>
+            <c:symbol val="none"/>
+          </c:marker>
+          <c:val>
+            <c:numRef>
+              <c:f>Arkusz1!$F$2:$F$14</c:f>
+              <c:numCache>
+                <c:formatCode>General</c:formatCode>
+                <c:ptCount val="13"/>
+                <c:pt idx="0">
+                  <c:v>0.1346</c:v>
+                </c:pt>
+                <c:pt idx="1">
+                  <c:v>0.1346</c:v>
+                </c:pt>
+                <c:pt idx="2">
+                  <c:v>0.1346</c:v>
+                </c:pt>
+                <c:pt idx="3">
+                  <c:v>0.1346</c:v>
+                </c:pt>
+                <c:pt idx="4">
+                  <c:v>0.1346</c:v>
+                </c:pt>
+                <c:pt idx="5">
+                  <c:v>0.1346</c:v>
+                </c:pt>
+                <c:pt idx="6">
+                  <c:v>0.1346</c:v>
+                </c:pt>
+                <c:pt idx="7">
+                  <c:v>0.1346</c:v>
+                </c:pt>
+                <c:pt idx="8">
+                  <c:v>0.1346</c:v>
+                </c:pt>
+                <c:pt idx="9">
+                  <c:v>0.1346</c:v>
+                </c:pt>
+                <c:pt idx="10">
+                  <c:v>0.1346</c:v>
+                </c:pt>
+                <c:pt idx="11">
+                  <c:v>0.1346</c:v>
+                </c:pt>
+                <c:pt idx="12">
+                  <c:v>0.1346</c:v>
+                </c:pt>
+              </c:numCache>
+            </c:numRef>
+          </c:val>
+        </c:ser>
+        <c:hiLowLines/>
+        <c:marker val="1"/>
+        <c:axId val="60284928"/>
+        <c:axId val="60286848"/>
+      </c:lineChart>
+      <c:catAx>
+        <c:axId val="60284928"/>
+        <c:scaling>
+          <c:orientation val="minMax"/>
+        </c:scaling>
+        <c:axPos val="b"/>
+        <c:title>
+          <c:tx>
+            <c:rich>
+              <a:bodyPr/>
+              <a:lstStyle/>
+              <a:p>
+                <a:pPr>
+                  <a:defRPr>
+                    <a:solidFill>
+                      <a:schemeClr val="tx2">
+                        <a:lumMod val="60000"/>
+                        <a:lumOff val="40000"/>
+                      </a:schemeClr>
+                    </a:solidFill>
+                  </a:defRPr>
+                </a:pPr>
+                <a:r>
+                  <a:rPr lang="pl-PL">
+                    <a:solidFill>
+                      <a:schemeClr val="tx2">
+                        <a:lumMod val="60000"/>
+                        <a:lumOff val="40000"/>
+                      </a:schemeClr>
+                    </a:solidFill>
+                  </a:rPr>
+                  <a:t>Epoka</a:t>
+                </a:r>
+              </a:p>
+            </c:rich>
+          </c:tx>
+        </c:title>
+        <c:majorTickMark val="none"/>
+        <c:tickLblPos val="nextTo"/>
+        <c:crossAx val="60286848"/>
+        <c:crosses val="autoZero"/>
+        <c:auto val="1"/>
+        <c:lblAlgn val="ctr"/>
+        <c:lblOffset val="100"/>
+      </c:catAx>
+      <c:valAx>
+        <c:axId val="60286848"/>
+        <c:scaling>
+          <c:orientation val="minMax"/>
+        </c:scaling>
+        <c:axPos val="l"/>
+        <c:majorGridlines/>
+        <c:title>
+          <c:tx>
+            <c:rich>
+              <a:bodyPr/>
+              <a:lstStyle/>
+              <a:p>
+                <a:pPr>
+                  <a:defRPr>
+                    <a:solidFill>
+                      <a:schemeClr val="tx2">
+                        <a:lumMod val="60000"/>
+                        <a:lumOff val="40000"/>
+                      </a:schemeClr>
+                    </a:solidFill>
+                  </a:defRPr>
+                </a:pPr>
+                <a:r>
+                  <a:rPr lang="pl-PL">
+                    <a:solidFill>
+                      <a:schemeClr val="tx2">
+                        <a:lumMod val="60000"/>
+                        <a:lumOff val="40000"/>
+                      </a:schemeClr>
+                    </a:solidFill>
+                  </a:rPr>
+                  <a:t>Wartość błądu</a:t>
+                </a:r>
+              </a:p>
+            </c:rich>
+          </c:tx>
+        </c:title>
+        <c:numFmt formatCode="General" sourceLinked="1"/>
+        <c:tickLblPos val="nextTo"/>
+        <c:crossAx val="60284928"/>
+        <c:crosses val="autoZero"/>
+        <c:crossBetween val="between"/>
+      </c:valAx>
+    </c:plotArea>
+    <c:legend>
+      <c:legendPos val="r"/>
+    </c:legend>
+    <c:plotVisOnly val="1"/>
+  </c:chart>
+  <c:externalData r:id="rId1"/>
+</c:chartSpace>
+</file>
+
+<file path=word/charts/chart4.xml><?xml version="1.0" encoding="utf-8"?>
+<c:chartSpace xmlns:c="http://schemas.openxmlformats.org/drawingml/2006/chart" xmlns:a="http://schemas.openxmlformats.org/drawingml/2006/main" xmlns:r="http://schemas.openxmlformats.org/officeDocument/2006/relationships">
+  <c:date1904 val="1"/>
+  <c:lang val="pl-PL"/>
+  <c:style val="5"/>
+  <c:chart>
+    <c:title>
+      <c:tx>
+        <c:rich>
+          <a:bodyPr/>
+          <a:lstStyle/>
+          <a:p>
+            <a:pPr>
+              <a:defRPr>
+                <a:solidFill>
+                  <a:schemeClr val="tx2">
+                    <a:lumMod val="60000"/>
+                    <a:lumOff val="40000"/>
+                  </a:schemeClr>
+                </a:solidFill>
+              </a:defRPr>
+            </a:pPr>
+            <a:r>
+              <a:rPr lang="pl-PL">
+                <a:solidFill>
+                  <a:schemeClr val="tx2">
+                    <a:lumMod val="60000"/>
+                    <a:lumOff val="40000"/>
+                  </a:schemeClr>
+                </a:solidFill>
+              </a:rPr>
+              <a:t>Histogram wartośći wektora wag</a:t>
+            </a:r>
+          </a:p>
+        </c:rich>
+      </c:tx>
+    </c:title>
+    <c:plotArea>
+      <c:layout/>
+      <c:barChart>
+        <c:barDir val="col"/>
+        <c:grouping val="clustered"/>
+        <c:ser>
+          <c:idx val="0"/>
+          <c:order val="0"/>
+          <c:tx>
+            <c:v>Częstość</c:v>
+          </c:tx>
+          <c:cat>
+            <c:strRef>
+              <c:f>Arkusz6!$A$2:$A$12</c:f>
+              <c:strCache>
+                <c:ptCount val="11"/>
+                <c:pt idx="0">
+                  <c:v>-16,8445447</c:v>
+                </c:pt>
+                <c:pt idx="1">
+                  <c:v>-12,3609614</c:v>
+                </c:pt>
+                <c:pt idx="2">
+                  <c:v>-7,8773781</c:v>
+                </c:pt>
+                <c:pt idx="3">
+                  <c:v>-3,3937948</c:v>
+                </c:pt>
+                <c:pt idx="4">
+                  <c:v>1,0897885</c:v>
+                </c:pt>
+                <c:pt idx="5">
+                  <c:v>5,5733718</c:v>
+                </c:pt>
+                <c:pt idx="6">
+                  <c:v>10,0569551</c:v>
+                </c:pt>
+                <c:pt idx="7">
+                  <c:v>14,5405384</c:v>
+                </c:pt>
+                <c:pt idx="8">
+                  <c:v>19,0241217</c:v>
+                </c:pt>
+                <c:pt idx="9">
+                  <c:v>23,507705</c:v>
+                </c:pt>
+                <c:pt idx="10">
+                  <c:v>Więcej</c:v>
+                </c:pt>
+              </c:strCache>
+            </c:strRef>
+          </c:cat>
+          <c:val>
+            <c:numRef>
+              <c:f>Arkusz6!$B$2:$B$12</c:f>
+              <c:numCache>
+                <c:formatCode>General</c:formatCode>
+                <c:ptCount val="11"/>
+                <c:pt idx="0">
+                  <c:v>2</c:v>
+                </c:pt>
+                <c:pt idx="1">
+                  <c:v>1</c:v>
+                </c:pt>
+                <c:pt idx="2">
+                  <c:v>3</c:v>
+                </c:pt>
+                <c:pt idx="3">
+                  <c:v>6</c:v>
+                </c:pt>
+                <c:pt idx="4">
+                  <c:v>373</c:v>
+                </c:pt>
+                <c:pt idx="5">
+                  <c:v>108</c:v>
+                </c:pt>
+                <c:pt idx="6">
+                  <c:v>4</c:v>
+                </c:pt>
+                <c:pt idx="7">
+                  <c:v>0</c:v>
+                </c:pt>
+                <c:pt idx="8">
+                  <c:v>1</c:v>
+                </c:pt>
+                <c:pt idx="9">
+                  <c:v>2</c:v>
+                </c:pt>
+                <c:pt idx="10">
+                  <c:v>0</c:v>
+                </c:pt>
+              </c:numCache>
+            </c:numRef>
+          </c:val>
+        </c:ser>
+        <c:axId val="60336000"/>
+        <c:axId val="60407808"/>
+      </c:barChart>
+      <c:catAx>
+        <c:axId val="60336000"/>
         <c:scaling>
           <c:orientation val="minMax"/>
         </c:scaling>
@@ -964,7 +2297,14 @@
                   <a:defRPr/>
                 </a:pPr>
                 <a:r>
-                  <a:rPr lang="pl-PL"/>
+                  <a:rPr lang="pl-PL">
+                    <a:solidFill>
+                      <a:schemeClr val="tx2">
+                        <a:lumMod val="60000"/>
+                        <a:lumOff val="40000"/>
+                      </a:schemeClr>
+                    </a:solidFill>
+                  </a:rPr>
                   <a:t>Waga</a:t>
                 </a:r>
               </a:p>
@@ -972,14 +2312,14 @@
           </c:tx>
         </c:title>
         <c:tickLblPos val="nextTo"/>
-        <c:crossAx val="78676736"/>
+        <c:crossAx val="60407808"/>
         <c:crosses val="autoZero"/>
         <c:auto val="1"/>
         <c:lblAlgn val="ctr"/>
         <c:lblOffset val="100"/>
       </c:catAx>
       <c:valAx>
-        <c:axId val="78676736"/>
+        <c:axId val="60407808"/>
         <c:scaling>
           <c:orientation val="minMax"/>
         </c:scaling>
@@ -991,10 +2331,24 @@
               <a:lstStyle/>
               <a:p>
                 <a:pPr>
-                  <a:defRPr/>
+                  <a:defRPr>
+                    <a:solidFill>
+                      <a:schemeClr val="tx2">
+                        <a:lumMod val="60000"/>
+                        <a:lumOff val="40000"/>
+                      </a:schemeClr>
+                    </a:solidFill>
+                  </a:defRPr>
                 </a:pPr>
                 <a:r>
-                  <a:rPr lang="pl-PL"/>
+                  <a:rPr lang="pl-PL">
+                    <a:solidFill>
+                      <a:schemeClr val="tx2">
+                        <a:lumMod val="60000"/>
+                        <a:lumOff val="40000"/>
+                      </a:schemeClr>
+                    </a:solidFill>
+                  </a:rPr>
                   <a:t>Częstość</a:t>
                 </a:r>
               </a:p>
@@ -1003,14 +2357,11 @@
         </c:title>
         <c:numFmt formatCode="General" sourceLinked="1"/>
         <c:tickLblPos val="nextTo"/>
-        <c:crossAx val="79096448"/>
+        <c:crossAx val="60336000"/>
         <c:crosses val="autoZero"/>
         <c:crossBetween val="between"/>
       </c:valAx>
     </c:plotArea>
-    <c:legend>
-      <c:legendPos val="r"/>
-    </c:legend>
     <c:plotVisOnly val="1"/>
   </c:chart>
   <c:externalData r:id="rId1"/>

</xml_diff>